<commit_message>
finish inuition videos from udemy MLAZ - reinforcement learning
</commit_message>
<xml_diff>
--- a/MachineLearning/Udemy/MLAZ/18_ReinforcementLearning/ThompsonSampling.docx
+++ b/MachineLearning/Udemy/MLAZ/18_ReinforcementLearning/ThompsonSampling.docx
@@ -5,9 +5,21 @@
     <w:p>
       <w:pPr>
         <w:pStyle w:val="ListBullet"/>
-      </w:pPr>
-      <w:r>
-        <w:t xml:space="preserve">Reinforcement Learning = branch of ML, also called </w:t>
+        <w:tabs>
+          <w:tab w:val="clear" w:pos="810"/>
+          <w:tab w:val="num" w:pos="270"/>
+          <w:tab w:val="num" w:pos="360"/>
+        </w:tabs>
+        <w:ind w:left="270"/>
+      </w:pPr>
+      <w:r>
+        <w:rPr>
+          <w:b/>
+        </w:rPr>
+        <w:t>Reinforcement Learning</w:t>
+      </w:r>
+      <w:r>
+        <w:t xml:space="preserve"> = branch of ML, also called </w:t>
       </w:r>
       <w:r>
         <w:rPr>
@@ -16,7 +28,7 @@
         <w:t>Online Learning</w:t>
       </w:r>
       <w:r>
-        <w:t xml:space="preserve">, used to solve interacting problems where the data observed up to time </w:t>
+        <w:t xml:space="preserve">, used to solve interacting problems where data observed up to time </w:t>
       </w:r>
       <w:r>
         <w:rPr>
@@ -25,12 +37,19 @@
         <w:t>t</w:t>
       </w:r>
       <w:r>
-        <w:t xml:space="preserve"> is considered to decide which action to take at time t + 1. </w:t>
-      </w:r>
-    </w:p>
-    <w:p>
-      <w:pPr>
-        <w:pStyle w:val="ListBullet"/>
+        <w:t xml:space="preserve"> is considered to decide whic</w:t>
+      </w:r>
+      <w:r>
+        <w:t>h action to take at time t + 1</w:t>
+      </w:r>
+    </w:p>
+    <w:p>
+      <w:pPr>
+        <w:pStyle w:val="ListBullet"/>
+        <w:tabs>
+          <w:tab w:val="num" w:pos="270"/>
+        </w:tabs>
+        <w:ind w:left="270"/>
       </w:pPr>
       <w:r>
         <w:t xml:space="preserve">It is also used for AI when training machines to perform tasks such as walking. </w:t>
@@ -39,6 +58,10 @@
     <w:p>
       <w:pPr>
         <w:pStyle w:val="ListBullet"/>
+        <w:tabs>
+          <w:tab w:val="num" w:pos="270"/>
+        </w:tabs>
+        <w:ind w:left="270"/>
       </w:pPr>
       <w:r>
         <w:t>Desir</w:t>
@@ -115,20 +138,28 @@
     <w:p>
       <w:pPr>
         <w:pStyle w:val="ListBullet"/>
-      </w:pPr>
-      <w:r>
-        <w:t>1-armed bandit = just a slot machine</w:t>
-      </w:r>
-      <w:r>
-        <w:t xml:space="preserve"> </w:t>
-      </w:r>
-      <w:r>
-        <w:t>that would be the cause of 1 of the quickest ways to lose $ in casinos</w:t>
-      </w:r>
-    </w:p>
-    <w:p>
-      <w:pPr>
-        <w:pStyle w:val="ListBullet"/>
+        <w:tabs>
+          <w:tab w:val="num" w:pos="270"/>
+        </w:tabs>
+        <w:ind w:left="270"/>
+      </w:pPr>
+      <w:r>
+        <w:t>1-armed bandit = slot machine</w:t>
+      </w:r>
+      <w:r>
+        <w:t xml:space="preserve">, </w:t>
+      </w:r>
+      <w:r>
+        <w:t>the cause of 1 of the quickest ways to lose $ in casinos</w:t>
+      </w:r>
+    </w:p>
+    <w:p>
+      <w:pPr>
+        <w:pStyle w:val="ListBullet"/>
+        <w:tabs>
+          <w:tab w:val="num" w:pos="270"/>
+        </w:tabs>
+        <w:ind w:left="270"/>
       </w:pPr>
       <w:r>
         <w:t>Multi-armed bandit = challenge one faces when they come up to multiple slot machines</w:t>
@@ -143,6 +174,10 @@
     <w:p>
       <w:pPr>
         <w:pStyle w:val="ListBullet"/>
+        <w:tabs>
+          <w:tab w:val="num" w:pos="270"/>
+        </w:tabs>
+        <w:ind w:left="270"/>
       </w:pPr>
       <w:r>
         <w:t>Assume each machine has a distribution of #’s/outcomes behind it out of which the machine picks results when pulled (tells you if you win/lose based on distribution w/in the machine</w:t>
@@ -151,6 +186,10 @@
     <w:p>
       <w:pPr>
         <w:pStyle w:val="ListBullet"/>
+        <w:tabs>
+          <w:tab w:val="num" w:pos="270"/>
+        </w:tabs>
+        <w:ind w:left="270"/>
       </w:pPr>
       <w:r>
         <w:t>Problem = we don’t know the distributions + they’re different in each machine</w:t>
@@ -159,6 +198,10 @@
     <w:p>
       <w:pPr>
         <w:pStyle w:val="ListBullet"/>
+        <w:tabs>
+          <w:tab w:val="num" w:pos="270"/>
+        </w:tabs>
+        <w:ind w:left="270"/>
       </w:pPr>
       <w:r>
         <w:t>Goal -= figure out which machine’s distribution is best for us</w:t>
@@ -171,7 +214,7 @@
           <w:ilvl w:val="0"/>
           <w:numId w:val="0"/>
         </w:numPr>
-        <w:ind w:left="360"/>
+        <w:ind w:firstLine="360"/>
       </w:pPr>
       <w:r>
         <w:rPr>
@@ -217,6 +260,10 @@
     <w:p>
       <w:pPr>
         <w:pStyle w:val="ListBullet"/>
+        <w:tabs>
+          <w:tab w:val="num" w:pos="270"/>
+        </w:tabs>
+        <w:ind w:left="270"/>
       </w:pPr>
       <w:r>
         <w:t>D5 is the best distribution with the most left-skew (most positive outcome values = most “winning” outcome values)</w:t>
@@ -225,6 +272,10 @@
     <w:p>
       <w:pPr>
         <w:pStyle w:val="ListBullet"/>
+        <w:tabs>
+          <w:tab w:val="num" w:pos="270"/>
+        </w:tabs>
+        <w:ind w:left="270"/>
       </w:pPr>
       <w:r>
         <w:t xml:space="preserve">But, we’re spending $ trying to figure this out </w:t>
@@ -239,6 +290,10 @@
     <w:p>
       <w:pPr>
         <w:pStyle w:val="ListBullet"/>
+        <w:tabs>
+          <w:tab w:val="num" w:pos="270"/>
+        </w:tabs>
+        <w:ind w:left="270"/>
       </w:pPr>
       <w:r>
         <w:t>Want to do so as fast as possible</w:t>
@@ -247,6 +302,10 @@
     <w:p>
       <w:pPr>
         <w:pStyle w:val="ListBullet"/>
+        <w:tabs>
+          <w:tab w:val="num" w:pos="270"/>
+        </w:tabs>
+        <w:ind w:left="270"/>
       </w:pPr>
       <w:r>
         <w:t xml:space="preserve">2 ways = </w:t>
@@ -271,9 +330,9 @@
       <w:pPr>
         <w:pStyle w:val="ListBullet"/>
         <w:tabs>
-          <w:tab w:val="num" w:pos="720"/>
-        </w:tabs>
-        <w:ind w:left="720"/>
+          <w:tab w:val="num" w:pos="270"/>
+        </w:tabs>
+        <w:ind w:left="270"/>
       </w:pPr>
       <w:r>
         <w:t>Explore machines to find best one + at the same time exploit findings we have to get max return</w:t>
@@ -283,9 +342,9 @@
       <w:pPr>
         <w:pStyle w:val="ListBullet"/>
         <w:tabs>
-          <w:tab w:val="num" w:pos="720"/>
-        </w:tabs>
-        <w:ind w:left="720"/>
+          <w:tab w:val="num" w:pos="270"/>
+        </w:tabs>
+        <w:ind w:left="270"/>
       </w:pPr>
       <w:r>
         <w:rPr>
@@ -301,9 +360,9 @@
       <w:pPr>
         <w:pStyle w:val="ListBullet"/>
         <w:tabs>
-          <w:tab w:val="num" w:pos="720"/>
-        </w:tabs>
-        <w:ind w:left="720"/>
+          <w:tab w:val="num" w:pos="270"/>
+        </w:tabs>
+        <w:ind w:left="270"/>
       </w:pPr>
       <w:r>
         <w:t>Longer time exploring non-optimal machines = more regret</w:t>
@@ -313,9 +372,9 @@
       <w:pPr>
         <w:pStyle w:val="ListBullet"/>
         <w:tabs>
-          <w:tab w:val="num" w:pos="720"/>
-        </w:tabs>
-        <w:ind w:left="720"/>
+          <w:tab w:val="num" w:pos="270"/>
+        </w:tabs>
+        <w:ind w:left="270"/>
       </w:pPr>
       <w:r>
         <w:t>But if we don’t spend enough time exploring, we might choose a sub-optimal machine as our optimal machine</w:t>
@@ -324,6 +383,10 @@
     <w:p>
       <w:pPr>
         <w:pStyle w:val="ListBullet"/>
+        <w:tabs>
+          <w:tab w:val="num" w:pos="270"/>
+        </w:tabs>
+        <w:ind w:left="270"/>
       </w:pPr>
       <w:r>
         <w:t>Want to minimize amount of time exploring all machines as we’re still earning money, but not optimizing results</w:t>
@@ -332,15 +395,22 @@
     <w:p>
       <w:pPr>
         <w:pStyle w:val="ListBullet"/>
-      </w:pPr>
-      <w:r>
-        <w:lastRenderedPageBreak/>
+        <w:tabs>
+          <w:tab w:val="num" w:pos="270"/>
+        </w:tabs>
+        <w:ind w:left="270"/>
+      </w:pPr>
+      <w:r>
         <w:t>Most common modern application = advertising</w:t>
       </w:r>
     </w:p>
     <w:p>
       <w:pPr>
         <w:pStyle w:val="ListBullet"/>
+        <w:tabs>
+          <w:tab w:val="num" w:pos="270"/>
+        </w:tabs>
+        <w:ind w:left="270"/>
       </w:pPr>
       <w:r>
         <w:t xml:space="preserve">Coke wants to run a campaign + find out which ad maximizes ROI </w:t>
@@ -353,12 +423,12 @@
           <w:ilvl w:val="0"/>
           <w:numId w:val="0"/>
         </w:numPr>
-        <w:ind w:left="360"/>
       </w:pPr>
       <w:r>
         <w:rPr>
           <w:noProof/>
         </w:rPr>
+        <w:lastRenderedPageBreak/>
         <w:drawing>
           <wp:inline distT="0" distB="0" distL="0" distR="0" wp14:anchorId="45C3B096" wp14:editId="6A66FD92">
             <wp:extent cx="5943600" cy="2072005"/>
@@ -399,6 +469,11 @@
     <w:p>
       <w:pPr>
         <w:pStyle w:val="ListBullet"/>
+        <w:tabs>
+          <w:tab w:val="clear" w:pos="810"/>
+          <w:tab w:val="num" w:pos="360"/>
+        </w:tabs>
+        <w:ind w:left="360"/>
       </w:pPr>
       <w:r>
         <w:t>Distribution only become known when thousands of people click on these ads</w:t>
@@ -407,6 +482,11 @@
     <w:p>
       <w:pPr>
         <w:pStyle w:val="ListBullet"/>
+        <w:tabs>
+          <w:tab w:val="clear" w:pos="810"/>
+          <w:tab w:val="num" w:pos="360"/>
+        </w:tabs>
+        <w:ind w:left="360"/>
       </w:pPr>
       <w:r>
         <w:t xml:space="preserve">To approach this, we could do an A/B test + wait until we have large enough sample to choose which ad is best, but the problem here = costs a lot of time + $ </w:t>
@@ -418,6 +498,11 @@
     <w:p>
       <w:pPr>
         <w:pStyle w:val="ListBullet"/>
+        <w:tabs>
+          <w:tab w:val="clear" w:pos="810"/>
+          <w:tab w:val="num" w:pos="360"/>
+        </w:tabs>
+        <w:ind w:left="360"/>
       </w:pPr>
       <w:r>
         <w:t xml:space="preserve">Want to exploit the best one while exploring all the ads (find out best ad while doing the campaign) </w:t>
@@ -465,12 +550,17 @@
           <w:ilvl w:val="0"/>
           <w:numId w:val="0"/>
         </w:numPr>
-        <w:ind w:left="360" w:hanging="360"/>
-      </w:pPr>
-    </w:p>
-    <w:p>
-      <w:pPr>
-        <w:pStyle w:val="ListBullet"/>
+        <w:ind w:hanging="360"/>
+      </w:pPr>
+    </w:p>
+    <w:p>
+      <w:pPr>
+        <w:pStyle w:val="ListBullet"/>
+        <w:tabs>
+          <w:tab w:val="clear" w:pos="810"/>
+          <w:tab w:val="num" w:pos="270"/>
+        </w:tabs>
+        <w:ind w:left="270"/>
       </w:pPr>
       <w:r>
         <w:rPr>
@@ -483,20 +573,12 @@
       <w:pPr>
         <w:pStyle w:val="ListBullet"/>
         <w:tabs>
-          <w:tab w:val="num" w:pos="720"/>
-        </w:tabs>
-        <w:ind w:left="720"/>
-      </w:pPr>
-      <w:r>
-        <w:t xml:space="preserve">Ad </w:t>
-      </w:r>
-      <w:proofErr w:type="spellStart"/>
-      <w:r>
-        <w:t>i</w:t>
-      </w:r>
-      <w:proofErr w:type="spellEnd"/>
-      <w:r>
-        <w:t xml:space="preserve"> gets rewards </w:t>
+          <w:tab w:val="num" w:pos="270"/>
+        </w:tabs>
+        <w:ind w:left="270"/>
+      </w:pPr>
+      <w:r>
+        <w:t xml:space="preserve">Ad i gets rewards </w:t>
       </w:r>
       <w:r>
         <w:rPr>
@@ -567,9 +649,9 @@
         <w:pStyle w:val="ListBullet"/>
         <w:tabs>
           <w:tab w:val="clear" w:pos="810"/>
-          <w:tab w:val="num" w:pos="720"/>
-        </w:tabs>
-        <w:ind w:left="720"/>
+          <w:tab w:val="num" w:pos="270"/>
+        </w:tabs>
+        <w:ind w:left="270"/>
         <w:rPr>
           <w:i/>
         </w:rPr>
@@ -581,21 +663,12 @@
         </w:rPr>
         <w:t>ϴ</w:t>
       </w:r>
-      <w:proofErr w:type="spellStart"/>
       <w:r>
         <w:rPr>
           <w:b/>
           <w:i/>
         </w:rPr>
-        <w:t>i</w:t>
-      </w:r>
-      <w:proofErr w:type="spellEnd"/>
-      <w:r>
-        <w:rPr>
-          <w:b/>
-          <w:i/>
-        </w:rPr>
-        <w:t xml:space="preserve"> </w:t>
+        <w:t xml:space="preserve">i </w:t>
       </w:r>
       <w:r>
         <w:t>is</w:t>
@@ -694,9 +767,9 @@
       <w:pPr>
         <w:pStyle w:val="ListBullet"/>
         <w:tabs>
-          <w:tab w:val="num" w:pos="720"/>
-        </w:tabs>
-        <w:ind w:left="720"/>
+          <w:tab w:val="num" w:pos="270"/>
+        </w:tabs>
+        <w:ind w:left="270"/>
       </w:pPr>
       <w:r>
         <w:t>Then do:</w:t>
@@ -709,7 +782,7 @@
           <w:ilvl w:val="0"/>
           <w:numId w:val="0"/>
         </w:numPr>
-        <w:ind w:left="720"/>
+        <w:ind w:left="270"/>
       </w:pPr>
       <w:r>
         <w:rPr>
@@ -756,9 +829,9 @@
       <w:pPr>
         <w:pStyle w:val="ListBullet"/>
         <w:tabs>
-          <w:tab w:val="num" w:pos="720"/>
-        </w:tabs>
-        <w:ind w:left="720"/>
+          <w:tab w:val="num" w:pos="270"/>
+        </w:tabs>
+        <w:ind w:left="270"/>
       </w:pPr>
       <w:r>
         <w:t xml:space="preserve">Returns </w:t>
@@ -808,9 +881,9 @@
       <w:pPr>
         <w:pStyle w:val="ListBullet"/>
         <w:tabs>
-          <w:tab w:val="num" w:pos="720"/>
-        </w:tabs>
-        <w:ind w:left="720"/>
+          <w:tab w:val="num" w:pos="270"/>
+        </w:tabs>
+        <w:ind w:left="270"/>
       </w:pPr>
       <w:r>
         <w:t xml:space="preserve">At each round, </w:t>
@@ -828,58 +901,26 @@
         <w:rPr>
           <w:i/>
         </w:rPr>
-        <w:t>ϴ</w:t>
-      </w:r>
-      <w:proofErr w:type="spellStart"/>
+        <w:t>ϴi</w:t>
+      </w:r>
+      <w:r>
+        <w:t>(n) from this posterior distribution for each ad i, and</w:t>
+      </w:r>
       <w:r>
         <w:rPr>
           <w:i/>
         </w:rPr>
-        <w:t>i</w:t>
-      </w:r>
-      <w:proofErr w:type="spellEnd"/>
-      <w:r>
-        <w:t xml:space="preserve">(n) from this posterior distribution for each ad </w:t>
-      </w:r>
-      <w:proofErr w:type="spellStart"/>
-      <w:r>
-        <w:t>i</w:t>
-      </w:r>
-      <w:proofErr w:type="spellEnd"/>
-      <w:r>
-        <w:t>, and</w:t>
+        <w:t xml:space="preserve"> then</w:t>
+      </w:r>
+      <w:r>
+        <w:t xml:space="preserve"> select ad i w/ the highest </w:t>
       </w:r>
       <w:r>
         <w:rPr>
           <w:i/>
         </w:rPr>
-        <w:t xml:space="preserve"> then</w:t>
-      </w:r>
-      <w:r>
-        <w:t xml:space="preserve"> select ad </w:t>
-      </w:r>
-      <w:proofErr w:type="spellStart"/>
-      <w:r>
-        <w:t>i</w:t>
-      </w:r>
-      <w:proofErr w:type="spellEnd"/>
-      <w:r>
-        <w:t xml:space="preserve"> w/ the highest </w:t>
-      </w:r>
-      <w:r>
-        <w:rPr>
-          <w:i/>
-        </w:rPr>
-        <w:t>ϴ</w:t>
-      </w:r>
-      <w:proofErr w:type="spellStart"/>
-      <w:r>
-        <w:rPr>
-          <w:i/>
-        </w:rPr>
-        <w:t>i</w:t>
-      </w:r>
-      <w:proofErr w:type="spellEnd"/>
+        <w:t>ϴi</w:t>
+      </w:r>
       <w:r>
         <w:t>(n)</w:t>
       </w:r>
@@ -891,12 +932,16 @@
           <w:ilvl w:val="0"/>
           <w:numId w:val="0"/>
         </w:numPr>
-        <w:ind w:left="360" w:hanging="360"/>
-      </w:pPr>
-    </w:p>
-    <w:p>
-      <w:pPr>
-        <w:pStyle w:val="ListBullet"/>
+        <w:ind w:hanging="360"/>
+      </w:pPr>
+    </w:p>
+    <w:p>
+      <w:pPr>
+        <w:pStyle w:val="ListBullet"/>
+        <w:tabs>
+          <w:tab w:val="num" w:pos="270"/>
+        </w:tabs>
+        <w:ind w:left="270"/>
         <w:rPr>
           <w:b/>
           <w:u w:val="single"/>
@@ -914,9 +959,9 @@
       <w:pPr>
         <w:pStyle w:val="ListBullet"/>
         <w:tabs>
-          <w:tab w:val="num" w:pos="720"/>
-        </w:tabs>
-        <w:ind w:left="720"/>
+          <w:tab w:val="num" w:pos="630"/>
+        </w:tabs>
+        <w:ind w:left="630"/>
         <w:rPr>
           <w:b/>
           <w:u w:val="single"/>
@@ -933,7 +978,7 @@
           <w:ilvl w:val="0"/>
           <w:numId w:val="0"/>
         </w:numPr>
-        <w:ind w:left="720" w:firstLine="720"/>
+        <w:ind w:left="630" w:firstLine="720"/>
         <w:rPr>
           <w:b/>
           <w:u w:val="single"/>
@@ -984,9 +1029,9 @@
       <w:pPr>
         <w:pStyle w:val="ListBullet"/>
         <w:tabs>
-          <w:tab w:val="num" w:pos="720"/>
-        </w:tabs>
-        <w:ind w:left="720"/>
+          <w:tab w:val="num" w:pos="630"/>
+        </w:tabs>
+        <w:ind w:left="630"/>
         <w:rPr>
           <w:b/>
           <w:u w:val="single"/>
@@ -1047,44 +1092,21 @@
       <w:pPr>
         <w:pStyle w:val="ListBullet"/>
         <w:tabs>
-          <w:tab w:val="num" w:pos="720"/>
-        </w:tabs>
-        <w:ind w:left="720"/>
-      </w:pPr>
-      <w:r>
-        <w:lastRenderedPageBreak/>
+          <w:tab w:val="num" w:pos="630"/>
+        </w:tabs>
+        <w:ind w:left="630"/>
+      </w:pPr>
+      <w:r>
         <w:t>Select ad w/ highest</w:t>
       </w:r>
       <w:r>
         <w:rPr>
           <w:i/>
         </w:rPr>
-        <w:t xml:space="preserve"> </w:t>
-      </w:r>
-      <w:r>
-        <w:rPr>
-          <w:i/>
-        </w:rPr>
-        <w:t>ϴ</w:t>
-      </w:r>
-      <w:proofErr w:type="spellStart"/>
-      <w:r>
-        <w:rPr>
-          <w:i/>
-        </w:rPr>
-        <w:t>i</w:t>
-      </w:r>
-      <w:proofErr w:type="spellEnd"/>
+        <w:t xml:space="preserve"> ϴi</w:t>
+      </w:r>
       <w:r>
         <w:t>(n)</w:t>
-      </w:r>
-    </w:p>
-    <w:p>
-      <w:pPr>
-        <w:pStyle w:val="ListBullet"/>
-      </w:pPr>
-      <w:r>
-        <w:t>Example: 3 bandits</w:t>
       </w:r>
     </w:p>
     <w:p>
@@ -1094,7 +1116,41 @@
           <w:ilvl w:val="0"/>
           <w:numId w:val="0"/>
         </w:numPr>
-        <w:ind w:left="1080" w:firstLine="360"/>
+        <w:ind w:left="630"/>
+      </w:pPr>
+    </w:p>
+    <w:p>
+      <w:pPr>
+        <w:pStyle w:val="ListBullet"/>
+        <w:numPr>
+          <w:ilvl w:val="0"/>
+          <w:numId w:val="0"/>
+        </w:numPr>
+        <w:ind w:left="630"/>
+      </w:pPr>
+    </w:p>
+    <w:p>
+      <w:pPr>
+        <w:pStyle w:val="ListBullet"/>
+        <w:tabs>
+          <w:tab w:val="clear" w:pos="810"/>
+          <w:tab w:val="num" w:pos="360"/>
+        </w:tabs>
+        <w:ind w:left="360"/>
+      </w:pPr>
+      <w:r>
+        <w:lastRenderedPageBreak/>
+        <w:t>Example: 3 bandits</w:t>
+      </w:r>
+    </w:p>
+    <w:p>
+      <w:pPr>
+        <w:pStyle w:val="ListBullet"/>
+        <w:numPr>
+          <w:ilvl w:val="0"/>
+          <w:numId w:val="0"/>
+        </w:numPr>
+        <w:ind w:left="630" w:firstLine="360"/>
       </w:pPr>
       <w:r>
         <w:rPr>
@@ -1141,63 +1197,69 @@
       <w:pPr>
         <w:pStyle w:val="ListBullet"/>
         <w:tabs>
-          <w:tab w:val="num" w:pos="720"/>
+          <w:tab w:val="num" w:pos="270"/>
+        </w:tabs>
+        <w:ind w:left="270"/>
+      </w:pPr>
+      <w:r>
+        <w:t xml:space="preserve">Each machine has a reward distribution behind it (line = center of distribution = </w:t>
+      </w:r>
+      <w:r>
+        <w:rPr>
+          <w:b/>
+        </w:rPr>
+        <w:t>expected reward</w:t>
+      </w:r>
+      <w:r>
+        <w:t>)</w:t>
+      </w:r>
+    </w:p>
+    <w:p>
+      <w:pPr>
+        <w:pStyle w:val="ListBullet"/>
+        <w:tabs>
+          <w:tab w:val="num" w:pos="270"/>
         </w:tabs>
         <w:ind w:left="720"/>
       </w:pPr>
       <w:r>
-        <w:t xml:space="preserve">Each machine has a reward distribution behind it (line = center of distribution = </w:t>
-      </w:r>
-      <w:r>
-        <w:rPr>
-          <w:b/>
-        </w:rPr>
-        <w:t>expected reward</w:t>
-      </w:r>
-      <w:r>
-        <w:t>)</w:t>
-      </w:r>
-    </w:p>
-    <w:p>
-      <w:pPr>
-        <w:pStyle w:val="ListBullet"/>
-        <w:tabs>
-          <w:tab w:val="num" w:pos="720"/>
-        </w:tabs>
-        <w:ind w:left="1170"/>
-      </w:pPr>
-      <w:r>
         <w:t>A</w:t>
       </w:r>
       <w:r>
         <w:t>lgorithm does NOT know this info</w:t>
       </w:r>
       <w:r>
-        <w:t xml:space="preserve"> </w:t>
+        <w:t xml:space="preserve"> which </w:t>
+      </w:r>
+      <w:r>
+        <w:t>says yellow machine is best (furthest to right = highest return)</w:t>
+      </w:r>
+    </w:p>
+    <w:p>
+      <w:pPr>
+        <w:pStyle w:val="ListBullet"/>
+        <w:tabs>
+          <w:tab w:val="num" w:pos="270"/>
+        </w:tabs>
+        <w:ind w:left="270"/>
+      </w:pPr>
+      <w:r>
+        <w:t xml:space="preserve">At start of algorithm, we know nothing (no prior) </w:t>
       </w:r>
       <w:r>
         <w:sym w:font="Wingdings" w:char="F0E8"/>
       </w:r>
       <w:r>
-        <w:t xml:space="preserve"> says yellow machine is best (furthest to right = highest return)</w:t>
-      </w:r>
-    </w:p>
-    <w:p>
-      <w:pPr>
-        <w:pStyle w:val="ListBullet"/>
-        <w:tabs>
-          <w:tab w:val="num" w:pos="720"/>
-        </w:tabs>
-        <w:ind w:left="720"/>
-      </w:pPr>
-      <w:r>
-        <w:t xml:space="preserve">At start of algorithm, we know nothing (no prior) </w:t>
-      </w:r>
-      <w:r>
-        <w:sym w:font="Wingdings" w:char="F0E8"/>
-      </w:r>
-      <w:r>
-        <w:t xml:space="preserve"> need some trial rounds to get some data, say for blue machine, from which algorithm gets some distribution:</w:t>
+        <w:t xml:space="preserve"> need some trial rounds to get some data, say f</w:t>
+      </w:r>
+      <w:r>
+        <w:t>rom</w:t>
+      </w:r>
+      <w:r>
+        <w:t xml:space="preserve"> the</w:t>
+      </w:r>
+      <w:r>
+        <w:t xml:space="preserve"> blue machine, from which algorithm gets some distribution:</w:t>
       </w:r>
     </w:p>
     <w:p>
@@ -1207,7 +1269,7 @@
           <w:ilvl w:val="0"/>
           <w:numId w:val="0"/>
         </w:numPr>
-        <w:ind w:left="1080" w:firstLine="360"/>
+        <w:ind w:left="630" w:firstLine="360"/>
       </w:pPr>
       <w:r>
         <w:rPr>
@@ -1254,12 +1316,21 @@
       <w:pPr>
         <w:pStyle w:val="ListBullet"/>
         <w:tabs>
-          <w:tab w:val="num" w:pos="720"/>
-        </w:tabs>
-        <w:ind w:left="720"/>
-      </w:pPr>
-      <w:r>
-        <w:t xml:space="preserve">These distribution represent </w:t>
+          <w:tab w:val="num" w:pos="270"/>
+        </w:tabs>
+        <w:ind w:left="270"/>
+      </w:pPr>
+      <w:r>
+        <w:t>The new</w:t>
+      </w:r>
+      <w:r>
+        <w:t xml:space="preserve"> distribution</w:t>
+      </w:r>
+      <w:r>
+        <w:t xml:space="preserve">s </w:t>
+      </w:r>
+      <w:r>
+        <w:t xml:space="preserve">represent </w:t>
       </w:r>
       <w:r>
         <w:t xml:space="preserve">where we think the </w:t>
@@ -1271,18 +1342,50 @@
         <w:t>expected</w:t>
       </w:r>
       <w:r>
-        <w:t xml:space="preserve"> value might lie = auxiliary mechanism to solve the problem by kind-of recreating how the machines were created instead of actually recreating the machines</w:t>
-      </w:r>
-    </w:p>
-    <w:p>
-      <w:pPr>
-        <w:pStyle w:val="ListBullet"/>
-        <w:tabs>
+        <w:t xml:space="preserve"> value might </w:t>
+      </w:r>
+      <w:r>
+        <w:t xml:space="preserve">be </w:t>
+      </w:r>
+      <w:r>
+        <w:t xml:space="preserve">= auxiliary mechanism to solve the problem by </w:t>
+      </w:r>
+      <w:r>
+        <w:rPr>
+          <w:i/>
+        </w:rPr>
+        <w:t>kind-of recreating</w:t>
+      </w:r>
+      <w:r>
+        <w:t xml:space="preserve"> how the machines were created instead of </w:t>
+      </w:r>
+      <w:r>
+        <w:rPr>
+          <w:i/>
+        </w:rPr>
+        <w:t>actually recreating</w:t>
+      </w:r>
+      <w:r>
+        <w:t xml:space="preserve"> the machines</w:t>
+      </w:r>
+    </w:p>
+    <w:p>
+      <w:pPr>
+        <w:pStyle w:val="ListBullet"/>
+        <w:tabs>
+          <w:tab w:val="clear" w:pos="810"/>
+          <w:tab w:val="num" w:pos="360"/>
           <w:tab w:val="num" w:pos="1080"/>
         </w:tabs>
-        <w:ind w:left="1080"/>
-      </w:pPr>
-      <w:r>
+        <w:ind w:left="630"/>
+        <w:rPr>
+          <w:b/>
+        </w:rPr>
+      </w:pPr>
+      <w:r>
+        <w:rPr>
+          <w:b/>
+        </w:rPr>
         <w:t>*NOT trying to guess the distributions, just where u* will be</w:t>
       </w:r>
     </w:p>
@@ -1293,7 +1396,7 @@
           <w:ilvl w:val="0"/>
           <w:numId w:val="0"/>
         </w:numPr>
-        <w:ind w:left="1440" w:firstLine="720"/>
+        <w:ind w:left="990" w:firstLine="720"/>
       </w:pPr>
       <w:r>
         <w:rPr>
@@ -1340,9 +1443,9 @@
       <w:pPr>
         <w:pStyle w:val="ListBullet"/>
         <w:tabs>
-          <w:tab w:val="num" w:pos="720"/>
-        </w:tabs>
-        <w:ind w:left="720"/>
+          <w:tab w:val="num" w:pos="270"/>
+        </w:tabs>
+        <w:ind w:left="270"/>
       </w:pPr>
       <w:r>
         <w:t>Trying to mathematically explain what we think is going on, or trying to create a perception of this world</w:t>
@@ -1352,9 +1455,9 @@
       <w:pPr>
         <w:pStyle w:val="ListBullet"/>
         <w:tabs>
-          <w:tab w:val="num" w:pos="720"/>
-        </w:tabs>
-        <w:ind w:left="720"/>
+          <w:tab w:val="num" w:pos="270"/>
+        </w:tabs>
+        <w:ind w:left="270"/>
       </w:pPr>
       <w:r>
         <w:t xml:space="preserve">Thompson sampling = </w:t>
@@ -1382,18 +1485,24 @@
       <w:pPr>
         <w:pStyle w:val="ListBullet"/>
         <w:tabs>
-          <w:tab w:val="num" w:pos="720"/>
-        </w:tabs>
-        <w:ind w:left="720"/>
-      </w:pPr>
-      <w:r>
-        <w:t xml:space="preserve">In next round, algorithm pulls a value out of machine’s 1 distribution, then machine 2, then </w:t>
-      </w:r>
-      <w:r>
-        <w:t xml:space="preserve">machine </w:t>
-      </w:r>
-      <w:r>
-        <w:t>3 according to their respective distributions:</w:t>
+          <w:tab w:val="num" w:pos="270"/>
+        </w:tabs>
+        <w:ind w:left="270"/>
+      </w:pPr>
+      <w:r>
+        <w:t>In next round, algorithm pulls a value out of machine’s 1 distribution, then machine 2</w:t>
+      </w:r>
+      <w:r>
+        <w:t>’s</w:t>
+      </w:r>
+      <w:r>
+        <w:t>, then machine 3</w:t>
+      </w:r>
+      <w:r>
+        <w:t>’s</w:t>
+      </w:r>
+      <w:r>
+        <w:t xml:space="preserve"> according to their respective distributions:</w:t>
       </w:r>
     </w:p>
     <w:p>
@@ -1403,7 +1512,7 @@
           <w:ilvl w:val="0"/>
           <w:numId w:val="0"/>
         </w:numPr>
-        <w:ind w:left="1440" w:firstLine="720"/>
+        <w:ind w:left="990" w:firstLine="720"/>
       </w:pPr>
       <w:r>
         <w:rPr>
@@ -1450,25 +1559,27 @@
       <w:pPr>
         <w:pStyle w:val="ListBullet"/>
         <w:tabs>
+          <w:tab w:val="clear" w:pos="810"/>
+          <w:tab w:val="num" w:pos="360"/>
           <w:tab w:val="num" w:pos="1080"/>
         </w:tabs>
-        <w:ind w:left="1080"/>
+        <w:ind w:left="630"/>
+      </w:pPr>
+      <w:r>
+        <w:t>In long-term, will select values closer to center (peak)</w:t>
+      </w:r>
+    </w:p>
+    <w:p>
+      <w:pPr>
+        <w:pStyle w:val="ListBullet"/>
+        <w:tabs>
+          <w:tab w:val="clear" w:pos="810"/>
+          <w:tab w:val="num" w:pos="270"/>
+        </w:tabs>
+        <w:ind w:left="270"/>
       </w:pPr>
       <w:r>
         <w:lastRenderedPageBreak/>
-        <w:t>In long-term, will select values closer to center (peak)</w:t>
-      </w:r>
-    </w:p>
-    <w:p>
-      <w:pPr>
-        <w:pStyle w:val="ListBullet"/>
-        <w:tabs>
-          <w:tab w:val="clear" w:pos="810"/>
-          <w:tab w:val="num" w:pos="720"/>
-        </w:tabs>
-        <w:ind w:left="720"/>
-      </w:pPr>
-      <w:r>
         <w:t xml:space="preserve">This generates our own </w:t>
       </w:r>
       <w:r>
@@ -1481,10 +1592,16 @@
         <w:rPr>
           <w:b/>
         </w:rPr>
-        <w:t xml:space="preserve"> = </w:t>
-      </w:r>
-      <w:r>
-        <w:t>our own hypothetical set of machine in our own virtual world where we say the “actual” expected return value for each machine is the value we just picked out</w:t>
+        <w:t xml:space="preserve"> =</w:t>
+      </w:r>
+      <w:r>
+        <w:t xml:space="preserve"> own hypothetical set of machine</w:t>
+      </w:r>
+      <w:r>
+        <w:t>s</w:t>
+      </w:r>
+      <w:r>
+        <w:t xml:space="preserve"> in our virtual world where we say the “actual” expected return value for each machine is the value we just picked out</w:t>
       </w:r>
     </w:p>
     <w:p>
@@ -1502,8 +1619,8 @@
         </w:rPr>
         <w:drawing>
           <wp:inline distT="0" distB="0" distL="0" distR="0" wp14:anchorId="0F1DE62B" wp14:editId="6AE6C23C">
-            <wp:extent cx="2944727" cy="1795780"/>
-            <wp:effectExtent l="0" t="0" r="8255" b="0"/>
+            <wp:extent cx="2397826" cy="1462264"/>
+            <wp:effectExtent l="0" t="0" r="2540" b="5080"/>
             <wp:docPr id="30" name="Picture 30"/>
             <wp:cNvGraphicFramePr>
               <a:graphicFrameLocks xmlns:a="http://schemas.openxmlformats.org/drawingml/2006/main" noChangeAspect="1"/>
@@ -1524,7 +1641,7 @@
                   <pic:spPr>
                     <a:xfrm>
                       <a:off x="0" y="0"/>
-                      <a:ext cx="2946770" cy="1797026"/>
+                      <a:ext cx="2405103" cy="1466701"/>
                     </a:xfrm>
                     <a:prstGeom prst="rect">
                       <a:avLst/>
@@ -1542,9 +1659,9 @@
         <w:pStyle w:val="ListBullet"/>
         <w:tabs>
           <w:tab w:val="clear" w:pos="810"/>
-          <w:tab w:val="num" w:pos="720"/>
-        </w:tabs>
-        <w:ind w:left="720"/>
+          <w:tab w:val="num" w:pos="270"/>
+        </w:tabs>
+        <w:ind w:left="270"/>
       </w:pPr>
       <w:r>
         <w:t>In this problem, we’d pick machine 2 since it has the highest “actual” expected return value</w:t>
@@ -1555,9 +1672,9 @@
         <w:pStyle w:val="ListBullet"/>
         <w:tabs>
           <w:tab w:val="clear" w:pos="810"/>
-          <w:tab w:val="num" w:pos="720"/>
-        </w:tabs>
-        <w:ind w:left="720"/>
+          <w:tab w:val="num" w:pos="270"/>
+        </w:tabs>
+        <w:ind w:left="270"/>
       </w:pPr>
       <w:r>
         <w:t xml:space="preserve">Then we translate this result from the hypothetical/virtual world to the actual one </w:t>
@@ -1566,7 +1683,13 @@
         <w:sym w:font="Wingdings" w:char="F0E8"/>
       </w:r>
       <w:r>
-        <w:t xml:space="preserve"> algorithm pulls lever of machine 2 and we get a result from its TRUE distribution</w:t>
+        <w:t xml:space="preserve"> algorithm pulls lever of machine 2 </w:t>
+      </w:r>
+      <w:r>
+        <w:t>+</w:t>
+      </w:r>
+      <w:r>
+        <w:t xml:space="preserve"> we get a result from its TRUE distribution</w:t>
       </w:r>
     </w:p>
     <w:p>
@@ -1584,8 +1707,8 @@
         </w:rPr>
         <w:drawing>
           <wp:inline distT="0" distB="0" distL="0" distR="0" wp14:anchorId="4430A704" wp14:editId="7A37EFAF">
-            <wp:extent cx="1634535" cy="2057400"/>
-            <wp:effectExtent l="0" t="0" r="3810" b="0"/>
+            <wp:extent cx="1111827" cy="1399464"/>
+            <wp:effectExtent l="0" t="0" r="0" b="0"/>
             <wp:docPr id="31" name="Picture 31"/>
             <wp:cNvGraphicFramePr>
               <a:graphicFrameLocks xmlns:a="http://schemas.openxmlformats.org/drawingml/2006/main" noChangeAspect="1"/>
@@ -1606,7 +1729,7 @@
                   <pic:spPr>
                     <a:xfrm flipH="1">
                       <a:off x="0" y="0"/>
-                      <a:ext cx="1643252" cy="2068372"/>
+                      <a:ext cx="1129079" cy="1421179"/>
                     </a:xfrm>
                     <a:prstGeom prst="rect">
                       <a:avLst/>
@@ -1622,6 +1745,11 @@
     <w:p>
       <w:pPr>
         <w:pStyle w:val="ListBullet"/>
+        <w:tabs>
+          <w:tab w:val="clear" w:pos="810"/>
+          <w:tab w:val="num" w:pos="360"/>
+        </w:tabs>
+        <w:ind w:left="360"/>
       </w:pPr>
       <w:r>
         <w:t xml:space="preserve">This new info tells the algorithm that it must </w:t>
@@ -1638,9 +1766,9 @@
         <w:pStyle w:val="ListBullet"/>
         <w:tabs>
           <w:tab w:val="clear" w:pos="810"/>
-          <w:tab w:val="num" w:pos="1800"/>
-        </w:tabs>
-        <w:ind w:left="1800"/>
+          <w:tab w:val="num" w:pos="1350"/>
+        </w:tabs>
+        <w:ind w:left="1350"/>
       </w:pPr>
       <w:r>
         <w:rPr>
@@ -1648,8 +1776,8 @@
         </w:rPr>
         <w:drawing>
           <wp:inline distT="0" distB="0" distL="0" distR="0" wp14:anchorId="76C1CE95" wp14:editId="6E72CF41">
-            <wp:extent cx="1237591" cy="1514475"/>
-            <wp:effectExtent l="0" t="0" r="1270" b="0"/>
+            <wp:extent cx="1096875" cy="1342277"/>
+            <wp:effectExtent l="0" t="0" r="8255" b="0"/>
             <wp:docPr id="32" name="Picture 32"/>
             <wp:cNvGraphicFramePr>
               <a:graphicFrameLocks xmlns:a="http://schemas.openxmlformats.org/drawingml/2006/main" noChangeAspect="1"/>
@@ -1670,7 +1798,7 @@
                   <pic:spPr>
                     <a:xfrm>
                       <a:off x="0" y="0"/>
-                      <a:ext cx="1243313" cy="1521477"/>
+                      <a:ext cx="1105263" cy="1352542"/>
                     </a:xfrm>
                     <a:prstGeom prst="rect">
                       <a:avLst/>
@@ -1697,8 +1825,8 @@
         </w:rPr>
         <w:drawing>
           <wp:inline distT="0" distB="0" distL="0" distR="0" wp14:anchorId="2B11A88B" wp14:editId="25DE4C22">
-            <wp:extent cx="831683" cy="1504950"/>
-            <wp:effectExtent l="0" t="0" r="6985" b="0"/>
+            <wp:extent cx="773313" cy="1399329"/>
+            <wp:effectExtent l="0" t="0" r="8255" b="0"/>
             <wp:docPr id="34" name="Picture 34"/>
             <wp:cNvGraphicFramePr>
               <a:graphicFrameLocks xmlns:a="http://schemas.openxmlformats.org/drawingml/2006/main" noChangeAspect="1"/>
@@ -1719,7 +1847,7 @@
                   <pic:spPr>
                     <a:xfrm>
                       <a:off x="0" y="0"/>
-                      <a:ext cx="846472" cy="1531712"/>
+                      <a:ext cx="789759" cy="1429088"/>
                     </a:xfrm>
                     <a:prstGeom prst="rect">
                       <a:avLst/>
@@ -1735,6 +1863,11 @@
     <w:p>
       <w:pPr>
         <w:pStyle w:val="ListBullet"/>
+        <w:tabs>
+          <w:tab w:val="clear" w:pos="810"/>
+          <w:tab w:val="num" w:pos="360"/>
+        </w:tabs>
+        <w:ind w:left="360"/>
       </w:pPr>
       <w:r>
         <w:t xml:space="preserve">Perception changes </w:t>
@@ -1761,6 +1894,11 @@
     <w:p>
       <w:pPr>
         <w:pStyle w:val="ListBullet"/>
+        <w:tabs>
+          <w:tab w:val="clear" w:pos="810"/>
+          <w:tab w:val="num" w:pos="360"/>
+        </w:tabs>
+        <w:ind w:left="360"/>
       </w:pPr>
       <w:r>
         <w:t>Then repeat the same process for a new round</w:t>
@@ -1769,17 +1907,14 @@
     <w:p>
       <w:pPr>
         <w:pStyle w:val="ListBullet"/>
-      </w:pPr>
-      <w:r>
-        <w:t xml:space="preserve">Virtual Bandit </w:t>
-      </w:r>
-      <w:proofErr w:type="spellStart"/>
-      <w:r>
-        <w:t>Config</w:t>
-      </w:r>
-      <w:proofErr w:type="spellEnd"/>
-      <w:r>
-        <w:t xml:space="preserve"> 2:</w:t>
+        <w:tabs>
+          <w:tab w:val="clear" w:pos="810"/>
+          <w:tab w:val="num" w:pos="360"/>
+        </w:tabs>
+        <w:ind w:left="360"/>
+      </w:pPr>
+      <w:r>
+        <w:t>Virtual Bandit Config 2:</w:t>
       </w:r>
     </w:p>
     <w:p>
@@ -1789,17 +1924,16 @@
           <w:ilvl w:val="0"/>
           <w:numId w:val="0"/>
         </w:numPr>
-        <w:ind w:left="1530" w:firstLine="630"/>
+        <w:ind w:left="1080" w:firstLine="630"/>
       </w:pPr>
       <w:r>
         <w:rPr>
           <w:noProof/>
         </w:rPr>
-        <w:lastRenderedPageBreak/>
         <w:drawing>
           <wp:inline distT="0" distB="0" distL="0" distR="0" wp14:anchorId="4CC6E631" wp14:editId="6EFAF61D">
-            <wp:extent cx="2800943" cy="1587500"/>
-            <wp:effectExtent l="0" t="0" r="0" b="0"/>
+            <wp:extent cx="2531459" cy="1434764"/>
+            <wp:effectExtent l="0" t="0" r="2540" b="0"/>
             <wp:docPr id="35" name="Picture 35"/>
             <wp:cNvGraphicFramePr>
               <a:graphicFrameLocks xmlns:a="http://schemas.openxmlformats.org/drawingml/2006/main" noChangeAspect="1"/>
@@ -1820,7 +1954,7 @@
                   <pic:spPr>
                     <a:xfrm>
                       <a:off x="0" y="0"/>
-                      <a:ext cx="2804856" cy="1589718"/>
+                      <a:ext cx="2538721" cy="1438880"/>
                     </a:xfrm>
                     <a:prstGeom prst="rect">
                       <a:avLst/>
@@ -1836,8 +1970,14 @@
     <w:p>
       <w:pPr>
         <w:pStyle w:val="ListBullet"/>
-      </w:pPr>
-      <w:r>
+        <w:tabs>
+          <w:tab w:val="clear" w:pos="810"/>
+          <w:tab w:val="num" w:pos="360"/>
+        </w:tabs>
+        <w:ind w:left="360"/>
+      </w:pPr>
+      <w:r>
+        <w:lastRenderedPageBreak/>
         <w:t xml:space="preserve">Now pick best bandit = yellow </w:t>
       </w:r>
       <w:r>
@@ -1854,7 +1994,7 @@
           <w:ilvl w:val="0"/>
           <w:numId w:val="0"/>
         </w:numPr>
-        <w:ind w:left="1530"/>
+        <w:ind w:left="1080"/>
       </w:pPr>
       <w:r>
         <w:rPr>
@@ -1949,6 +2089,11 @@
     <w:p>
       <w:pPr>
         <w:pStyle w:val="ListBullet"/>
+        <w:tabs>
+          <w:tab w:val="clear" w:pos="810"/>
+          <w:tab w:val="num" w:pos="360"/>
+        </w:tabs>
+        <w:ind w:left="360"/>
       </w:pPr>
       <w:r>
         <w:t>Do it again:</w:t>
@@ -1961,7 +2106,7 @@
           <w:ilvl w:val="0"/>
           <w:numId w:val="0"/>
         </w:numPr>
-        <w:ind w:left="1530" w:firstLine="630"/>
+        <w:ind w:left="2250" w:firstLine="630"/>
       </w:pPr>
       <w:r>
         <w:rPr>
@@ -2011,7 +2156,7 @@
           <w:ilvl w:val="0"/>
           <w:numId w:val="0"/>
         </w:numPr>
-        <w:ind w:left="1890"/>
+        <w:ind w:left="1440" w:firstLine="720"/>
       </w:pPr>
       <w:r>
         <w:rPr>
@@ -2121,6 +2266,11 @@
     <w:p>
       <w:pPr>
         <w:pStyle w:val="ListBullet"/>
+        <w:tabs>
+          <w:tab w:val="clear" w:pos="810"/>
+          <w:tab w:val="num" w:pos="360"/>
+        </w:tabs>
+        <w:ind w:left="360"/>
       </w:pPr>
       <w:r>
         <w:t>Repeat until distributions are refined substantially</w:t>
@@ -2141,8 +2291,8 @@
         </w:rPr>
         <w:drawing>
           <wp:inline distT="0" distB="0" distL="0" distR="0" wp14:anchorId="64C391FC" wp14:editId="31ED4233">
-            <wp:extent cx="2096308" cy="929005"/>
-            <wp:effectExtent l="0" t="0" r="0" b="4445"/>
+            <wp:extent cx="1859709" cy="824153"/>
+            <wp:effectExtent l="0" t="0" r="7620" b="0"/>
             <wp:docPr id="41" name="Picture 41"/>
             <wp:cNvGraphicFramePr>
               <a:graphicFrameLocks xmlns:a="http://schemas.openxmlformats.org/drawingml/2006/main" noChangeAspect="1"/>
@@ -2163,7 +2313,7 @@
                   <pic:spPr>
                     <a:xfrm>
                       <a:off x="0" y="0"/>
-                      <a:ext cx="2098262" cy="929871"/>
+                      <a:ext cx="1867671" cy="827681"/>
                     </a:xfrm>
                     <a:prstGeom prst="rect">
                       <a:avLst/>
@@ -2179,9 +2329,13 @@
     <w:p>
       <w:pPr>
         <w:pStyle w:val="ListBullet"/>
-      </w:pPr>
-      <w:r>
-        <w:lastRenderedPageBreak/>
+        <w:tabs>
+          <w:tab w:val="clear" w:pos="810"/>
+          <w:tab w:val="num" w:pos="360"/>
+        </w:tabs>
+        <w:ind w:left="360"/>
+      </w:pPr>
+      <w:r>
         <w:t xml:space="preserve">We see that we have “found” and </w:t>
       </w:r>
       <w:r>
@@ -2210,7 +2364,7 @@
           <w:ilvl w:val="0"/>
           <w:numId w:val="0"/>
         </w:numPr>
-        <w:ind w:left="810" w:hanging="360"/>
+        <w:ind w:left="360" w:hanging="360"/>
       </w:pPr>
     </w:p>
     <w:p>
@@ -2220,7 +2374,7 @@
           <w:ilvl w:val="0"/>
           <w:numId w:val="0"/>
         </w:numPr>
-        <w:ind w:left="810" w:hanging="360"/>
+        <w:ind w:left="360" w:hanging="360"/>
         <w:jc w:val="center"/>
         <w:rPr>
           <w:b/>
@@ -2232,16 +2386,7 @@
           <w:b/>
           <w:u w:val="single"/>
         </w:rPr>
-        <w:t>Compare Thompson Sampling</w:t>
-      </w:r>
-      <w:bookmarkStart w:id="0" w:name="_GoBack"/>
-      <w:bookmarkEnd w:id="0"/>
-      <w:r>
-        <w:rPr>
-          <w:b/>
-          <w:u w:val="single"/>
-        </w:rPr>
-        <w:t xml:space="preserve"> vs. UCB</w:t>
+        <w:t>Compare Thompson Sampling vs. UCB</w:t>
       </w:r>
     </w:p>
     <w:p>
@@ -2251,8 +2396,245 @@
           <w:ilvl w:val="0"/>
           <w:numId w:val="0"/>
         </w:numPr>
-        <w:ind w:left="2250" w:firstLine="630"/>
-      </w:pPr>
+        <w:ind w:left="1800" w:firstLine="630"/>
+      </w:pPr>
+    </w:p>
+    <w:p>
+      <w:pPr>
+        <w:pStyle w:val="ListBullet"/>
+        <w:tabs>
+          <w:tab w:val="clear" w:pos="810"/>
+          <w:tab w:val="num" w:pos="360"/>
+        </w:tabs>
+        <w:ind w:left="360"/>
+      </w:pPr>
+      <w:r>
+        <w:rPr>
+          <w:u w:val="single"/>
+        </w:rPr>
+        <w:t>UCB</w:t>
+      </w:r>
+      <w:r>
+        <w:t xml:space="preserve"> = </w:t>
+      </w:r>
+      <w:r>
+        <w:rPr>
+          <w:b/>
+        </w:rPr>
+        <w:t>deterministic</w:t>
+      </w:r>
+      <w:r>
+        <w:t xml:space="preserve"> = very straightforward about what’s going to happen at each round = pick machine w/ highest UCB</w:t>
+      </w:r>
+    </w:p>
+    <w:p>
+      <w:pPr>
+        <w:pStyle w:val="ListBullet"/>
+        <w:tabs>
+          <w:tab w:val="clear" w:pos="810"/>
+          <w:tab w:val="num" w:pos="720"/>
+        </w:tabs>
+        <w:ind w:left="720"/>
+      </w:pPr>
+      <w:r>
+        <w:t>Requires an update at every round</w:t>
+      </w:r>
+      <w:r>
+        <w:t xml:space="preserve"> = value return from the machine is then incorporated in order to move onto the next round b/c without that adjustment, nothing changes</w:t>
+      </w:r>
+    </w:p>
+    <w:p>
+      <w:pPr>
+        <w:pStyle w:val="ListBullet"/>
+        <w:tabs>
+          <w:tab w:val="clear" w:pos="810"/>
+          <w:tab w:val="num" w:pos="360"/>
+        </w:tabs>
+        <w:ind w:left="360"/>
+      </w:pPr>
+      <w:r>
+        <w:rPr>
+          <w:u w:val="single"/>
+        </w:rPr>
+        <w:lastRenderedPageBreak/>
+        <w:t>TS</w:t>
+      </w:r>
+      <w:r>
+        <w:t xml:space="preserve"> = </w:t>
+      </w:r>
+      <w:r>
+        <w:rPr>
+          <w:b/>
+        </w:rPr>
+        <w:t xml:space="preserve">probabilistic = </w:t>
+      </w:r>
+      <w:r>
+        <w:t xml:space="preserve">the algorithm contains distributions which represent our perception of the world + where we </w:t>
+      </w:r>
+      <w:r>
+        <w:rPr>
+          <w:i/>
+        </w:rPr>
+        <w:t>think</w:t>
+      </w:r>
+      <w:r>
+        <w:t xml:space="preserve"> the actual expected returns are for each machine</w:t>
+      </w:r>
+    </w:p>
+    <w:p>
+      <w:pPr>
+        <w:pStyle w:val="ListBullet"/>
+        <w:tabs>
+          <w:tab w:val="clear" w:pos="810"/>
+          <w:tab w:val="num" w:pos="720"/>
+        </w:tabs>
+        <w:ind w:left="720"/>
+      </w:pPr>
+      <w:r>
+        <w:t xml:space="preserve">Each iteration = generate </w:t>
+      </w:r>
+      <w:r>
+        <w:rPr>
+          <w:i/>
+        </w:rPr>
+        <w:t>random</w:t>
+      </w:r>
+      <w:r>
+        <w:t xml:space="preserve"> values from the distribution</w:t>
+      </w:r>
+    </w:p>
+    <w:p>
+      <w:pPr>
+        <w:pStyle w:val="ListBullet"/>
+        <w:tabs>
+          <w:tab w:val="clear" w:pos="810"/>
+          <w:tab w:val="num" w:pos="720"/>
+        </w:tabs>
+        <w:ind w:left="720"/>
+      </w:pPr>
+      <w:r>
+        <w:t xml:space="preserve">Can accommodate delayed feedback </w:t>
+      </w:r>
+      <w:r>
+        <w:sym w:font="Wingdings" w:char="F0E0"/>
+      </w:r>
+      <w:r>
+        <w:t xml:space="preserve"> if you pull a laver + will </w:t>
+      </w:r>
+      <w:r>
+        <w:t>only</w:t>
+      </w:r>
+      <w:r>
+        <w:t xml:space="preserve"> the result of that pull 500 rounds later, the algorithm still works b/c we’d still get a new set of hypothetical bandits even w/out updating our perception (b/c probabilistic)</w:t>
+      </w:r>
+    </w:p>
+    <w:p>
+      <w:pPr>
+        <w:pStyle w:val="ListBullet"/>
+        <w:tabs>
+          <w:tab w:val="clear" w:pos="810"/>
+          <w:tab w:val="num" w:pos="720"/>
+        </w:tabs>
+        <w:ind w:left="720"/>
+      </w:pPr>
+      <w:r>
+        <w:t xml:space="preserve">AKA don’t have to update the </w:t>
+      </w:r>
+      <w:r>
+        <w:t>algorithm</w:t>
+      </w:r>
+      <w:r>
+        <w:t xml:space="preserve"> with a result each time</w:t>
+      </w:r>
+    </w:p>
+    <w:p>
+      <w:pPr>
+        <w:pStyle w:val="ListBullet"/>
+        <w:tabs>
+          <w:tab w:val="clear" w:pos="810"/>
+          <w:tab w:val="num" w:pos="720"/>
+        </w:tabs>
+        <w:ind w:left="720"/>
+      </w:pPr>
+      <w:r>
+        <w:t xml:space="preserve">Can be difficult + computationally expensive to update </w:t>
+      </w:r>
+      <w:bookmarkStart w:id="0" w:name="_GoBack"/>
+      <w:bookmarkEnd w:id="0"/>
+      <w:r>
+        <w:t xml:space="preserve">algorithm after </w:t>
+      </w:r>
+      <w:r>
+        <w:rPr>
+          <w:i/>
+        </w:rPr>
+        <w:t>every</w:t>
+      </w:r>
+      <w:r>
+        <w:t xml:space="preserve"> click on a website</w:t>
+      </w:r>
+    </w:p>
+    <w:p>
+      <w:pPr>
+        <w:pStyle w:val="ListBullet"/>
+        <w:tabs>
+          <w:tab w:val="clear" w:pos="810"/>
+          <w:tab w:val="num" w:pos="720"/>
+        </w:tabs>
+        <w:ind w:left="720"/>
+      </w:pPr>
+      <w:r>
+        <w:t>Can run 500 or 5k rounds</w:t>
+      </w:r>
+      <w:r>
+        <w:t xml:space="preserve"> in a batch</w:t>
+      </w:r>
+      <w:r>
+        <w:t xml:space="preserve"> </w:t>
+      </w:r>
+      <w:r>
+        <w:t>+</w:t>
+      </w:r>
+      <w:r>
+        <w:t xml:space="preserve"> </w:t>
+      </w:r>
+      <w:r>
+        <w:rPr>
+          <w:i/>
+        </w:rPr>
+        <w:t>then</w:t>
+      </w:r>
+      <w:r>
+        <w:t xml:space="preserve"> update it</w:t>
+      </w:r>
+    </w:p>
+    <w:p>
+      <w:pPr>
+        <w:pStyle w:val="ListBullet"/>
+        <w:tabs>
+          <w:tab w:val="clear" w:pos="810"/>
+          <w:tab w:val="num" w:pos="720"/>
+        </w:tabs>
+        <w:ind w:left="720"/>
+      </w:pPr>
+      <w:r>
+        <w:t xml:space="preserve">Typically gives better </w:t>
+      </w:r>
+      <w:r>
+        <w:rPr>
+          <w:b/>
+        </w:rPr>
+        <w:t>empirical</w:t>
+      </w:r>
+      <w:r>
+        <w:t xml:space="preserve"> </w:t>
+      </w:r>
+      <w:r>
+        <w:rPr>
+          <w:b/>
+        </w:rPr>
+        <w:t>evidence</w:t>
+      </w:r>
     </w:p>
     <w:sectPr>
       <w:pgSz w:w="12240" w:h="15840"/>
@@ -2287,10 +2669,180 @@
       </w:rPr>
     </w:lvl>
   </w:abstractNum>
+  <w:abstractNum w:abstractNumId="1" w15:restartNumberingAfterBreak="0">
+    <w:nsid w:val="5E4F4837"/>
+    <w:multiLevelType w:val="hybridMultilevel"/>
+    <w:tmpl w:val="57A4BC0A"/>
+    <w:lvl w:ilvl="0" w:tplc="04090001">
+      <w:start w:val="1"/>
+      <w:numFmt w:val="bullet"/>
+      <w:lvlText w:val=""/>
+      <w:lvlJc w:val="left"/>
+      <w:pPr>
+        <w:ind w:left="360" w:hanging="360"/>
+      </w:pPr>
+      <w:rPr>
+        <w:rFonts w:ascii="Symbol" w:hAnsi="Symbol" w:hint="default"/>
+      </w:rPr>
+    </w:lvl>
+    <w:lvl w:ilvl="1" w:tplc="04090003" w:tentative="1">
+      <w:start w:val="1"/>
+      <w:numFmt w:val="bullet"/>
+      <w:lvlText w:val="o"/>
+      <w:lvlJc w:val="left"/>
+      <w:pPr>
+        <w:ind w:left="1080" w:hanging="360"/>
+      </w:pPr>
+      <w:rPr>
+        <w:rFonts w:ascii="Courier New" w:hAnsi="Courier New" w:cs="Courier New" w:hint="default"/>
+      </w:rPr>
+    </w:lvl>
+    <w:lvl w:ilvl="2" w:tplc="04090005" w:tentative="1">
+      <w:start w:val="1"/>
+      <w:numFmt w:val="bullet"/>
+      <w:lvlText w:val=""/>
+      <w:lvlJc w:val="left"/>
+      <w:pPr>
+        <w:ind w:left="1800" w:hanging="360"/>
+      </w:pPr>
+      <w:rPr>
+        <w:rFonts w:ascii="Wingdings" w:hAnsi="Wingdings" w:hint="default"/>
+      </w:rPr>
+    </w:lvl>
+    <w:lvl w:ilvl="3" w:tplc="04090001" w:tentative="1">
+      <w:start w:val="1"/>
+      <w:numFmt w:val="bullet"/>
+      <w:lvlText w:val=""/>
+      <w:lvlJc w:val="left"/>
+      <w:pPr>
+        <w:ind w:left="2520" w:hanging="360"/>
+      </w:pPr>
+      <w:rPr>
+        <w:rFonts w:ascii="Symbol" w:hAnsi="Symbol" w:hint="default"/>
+      </w:rPr>
+    </w:lvl>
+    <w:lvl w:ilvl="4" w:tplc="04090003" w:tentative="1">
+      <w:start w:val="1"/>
+      <w:numFmt w:val="bullet"/>
+      <w:lvlText w:val="o"/>
+      <w:lvlJc w:val="left"/>
+      <w:pPr>
+        <w:ind w:left="3240" w:hanging="360"/>
+      </w:pPr>
+      <w:rPr>
+        <w:rFonts w:ascii="Courier New" w:hAnsi="Courier New" w:cs="Courier New" w:hint="default"/>
+      </w:rPr>
+    </w:lvl>
+    <w:lvl w:ilvl="5" w:tplc="04090005" w:tentative="1">
+      <w:start w:val="1"/>
+      <w:numFmt w:val="bullet"/>
+      <w:lvlText w:val=""/>
+      <w:lvlJc w:val="left"/>
+      <w:pPr>
+        <w:ind w:left="3960" w:hanging="360"/>
+      </w:pPr>
+      <w:rPr>
+        <w:rFonts w:ascii="Wingdings" w:hAnsi="Wingdings" w:hint="default"/>
+      </w:rPr>
+    </w:lvl>
+    <w:lvl w:ilvl="6" w:tplc="04090001" w:tentative="1">
+      <w:start w:val="1"/>
+      <w:numFmt w:val="bullet"/>
+      <w:lvlText w:val=""/>
+      <w:lvlJc w:val="left"/>
+      <w:pPr>
+        <w:ind w:left="4680" w:hanging="360"/>
+      </w:pPr>
+      <w:rPr>
+        <w:rFonts w:ascii="Symbol" w:hAnsi="Symbol" w:hint="default"/>
+      </w:rPr>
+    </w:lvl>
+    <w:lvl w:ilvl="7" w:tplc="04090003" w:tentative="1">
+      <w:start w:val="1"/>
+      <w:numFmt w:val="bullet"/>
+      <w:lvlText w:val="o"/>
+      <w:lvlJc w:val="left"/>
+      <w:pPr>
+        <w:ind w:left="5400" w:hanging="360"/>
+      </w:pPr>
+      <w:rPr>
+        <w:rFonts w:ascii="Courier New" w:hAnsi="Courier New" w:cs="Courier New" w:hint="default"/>
+      </w:rPr>
+    </w:lvl>
+    <w:lvl w:ilvl="8" w:tplc="04090005" w:tentative="1">
+      <w:start w:val="1"/>
+      <w:numFmt w:val="bullet"/>
+      <w:lvlText w:val=""/>
+      <w:lvlJc w:val="left"/>
+      <w:pPr>
+        <w:ind w:left="6120" w:hanging="360"/>
+      </w:pPr>
+      <w:rPr>
+        <w:rFonts w:ascii="Wingdings" w:hAnsi="Wingdings" w:hint="default"/>
+      </w:rPr>
+    </w:lvl>
+  </w:abstractNum>
   <w:num w:numId="1">
     <w:abstractNumId w:val="0"/>
   </w:num>
   <w:num w:numId="2">
+    <w:abstractNumId w:val="0"/>
+  </w:num>
+  <w:num w:numId="3">
+    <w:abstractNumId w:val="0"/>
+  </w:num>
+  <w:num w:numId="4">
+    <w:abstractNumId w:val="0"/>
+  </w:num>
+  <w:num w:numId="5">
+    <w:abstractNumId w:val="0"/>
+  </w:num>
+  <w:num w:numId="6">
+    <w:abstractNumId w:val="0"/>
+  </w:num>
+  <w:num w:numId="7">
+    <w:abstractNumId w:val="0"/>
+  </w:num>
+  <w:num w:numId="8">
+    <w:abstractNumId w:val="0"/>
+  </w:num>
+  <w:num w:numId="9">
+    <w:abstractNumId w:val="0"/>
+  </w:num>
+  <w:num w:numId="10">
+    <w:abstractNumId w:val="0"/>
+  </w:num>
+  <w:num w:numId="11">
+    <w:abstractNumId w:val="0"/>
+  </w:num>
+  <w:num w:numId="12">
+    <w:abstractNumId w:val="0"/>
+  </w:num>
+  <w:num w:numId="13">
+    <w:abstractNumId w:val="0"/>
+  </w:num>
+  <w:num w:numId="14">
+    <w:abstractNumId w:val="0"/>
+  </w:num>
+  <w:num w:numId="15">
+    <w:abstractNumId w:val="0"/>
+  </w:num>
+  <w:num w:numId="16">
+    <w:abstractNumId w:val="0"/>
+  </w:num>
+  <w:num w:numId="17">
+    <w:abstractNumId w:val="0"/>
+  </w:num>
+  <w:num w:numId="18">
+    <w:abstractNumId w:val="0"/>
+  </w:num>
+  <w:num w:numId="19">
+    <w:abstractNumId w:val="1"/>
+  </w:num>
+  <w:num w:numId="20">
+    <w:abstractNumId w:val="0"/>
+  </w:num>
+  <w:num w:numId="21">
     <w:abstractNumId w:val="0"/>
   </w:num>
 </w:numbering>
@@ -2693,6 +3245,7 @@
   <w:style w:type="character" w:default="1" w:styleId="DefaultParagraphFont">
     <w:name w:val="Default Paragraph Font"/>
     <w:uiPriority w:val="1"/>
+    <w:semiHidden/>
     <w:unhideWhenUsed/>
   </w:style>
   <w:style w:type="table" w:default="1" w:styleId="TableNormal">
@@ -3063,7 +3616,7 @@
 </file>
 
 <file path=customXml/itemProps1.xml><?xml version="1.0" encoding="utf-8"?>
-<ds:datastoreItem xmlns:ds="http://schemas.openxmlformats.org/officeDocument/2006/customXml" ds:itemID="{6B8F896A-5B5E-4A40-BE02-5A87E0D813F7}">
+<ds:datastoreItem xmlns:ds="http://schemas.openxmlformats.org/officeDocument/2006/customXml" ds:itemID="{8AFD3A7F-0151-4589-9DBF-E419AA449EEB}">
   <ds:schemaRefs>
     <ds:schemaRef ds:uri="http://schemas.openxmlformats.org/officeDocument/2006/bibliography"/>
   </ds:schemaRefs>

</xml_diff>